<commit_message>
removed 10 page limit for submissions
</commit_message>
<xml_diff>
--- a/assets/2020-WSSCI-Spring_PaperTemplate.docx
+++ b/assets/2020-WSSCI-Spring_PaperTemplate.docx
@@ -158,8 +158,6 @@
         </w:rPr>
         <w:t>California</w:t>
       </w:r>
-      <w:bookmarkStart w:id="0" w:name="_GoBack"/>
-      <w:bookmarkEnd w:id="0"/>
     </w:p>
     <w:p>
       <w:pPr>
@@ -1432,7 +1430,7 @@
               </wp:anchor>
             </w:drawing>
           </mc:Choice>
-          <mc:Fallback xmlns:mo="http://schemas.microsoft.com/office/mac/office/2008/main" xmlns:mv="urn:schemas-microsoft-com:mac:vml">
+          <mc:Fallback xmlns:mv="urn:schemas-microsoft-com:mac:vml" xmlns:mo="http://schemas.microsoft.com/office/mac/office/2008/main">
             <w:pict>
               <v:shapetype w14:anchorId="1F014BA9" id="_x0000_t71" coordsize="21600,21600" o:spt="71" path="m10800,5800l8352,2295,7312,6320,370,2295,4627,7617,,8615r3722,3160l135,14587r5532,-650l4762,17617,7715,15627r770,5973l10532,14935r2715,4802l14020,14457r4125,3638l16837,12942r4763,348l17607,10475,21097,8137,16702,7315,18380,4457r-4225,868l14522,xe">
                 <v:stroke joinstyle="miter"/>
@@ -4851,36 +4849,17 @@
           <w:sz w:val="24"/>
           <w:szCs w:val="24"/>
         </w:rPr>
-        <w:t>: The total length of the paper including re</w:t>
-      </w:r>
-      <w:r>
-        <w:rPr>
-          <w:sz w:val="24"/>
-          <w:szCs w:val="24"/>
-        </w:rPr>
-        <w:t xml:space="preserve">ferences should be limited to </w:t>
-      </w:r>
-      <w:r>
-        <w:rPr>
-          <w:sz w:val="24"/>
-          <w:szCs w:val="24"/>
-        </w:rPr>
-        <w:t>10</w:t>
-      </w:r>
-      <w:r>
-        <w:rPr>
-          <w:sz w:val="24"/>
-          <w:szCs w:val="24"/>
-        </w:rPr>
-        <w:t xml:space="preserve"> </w:t>
-      </w:r>
-      <w:r>
-        <w:rPr>
-          <w:sz w:val="24"/>
-          <w:szCs w:val="24"/>
-        </w:rPr>
-        <w:t>pages.</w:t>
-      </w:r>
+        <w:t xml:space="preserve">: The total length of the </w:t>
+      </w:r>
+      <w:r>
+        <w:rPr>
+          <w:sz w:val="24"/>
+          <w:szCs w:val="24"/>
+        </w:rPr>
+        <w:t>document should be around two pages minimum.</w:t>
+      </w:r>
+      <w:bookmarkStart w:id="0" w:name="_GoBack"/>
+      <w:bookmarkEnd w:id="0"/>
     </w:p>
     <w:sectPr>
       <w:headerReference w:type="default" r:id="rId11"/>
@@ -6776,7 +6755,7 @@
 </file>
 
 <file path=customXml/itemProps1.xml><?xml version="1.0" encoding="utf-8"?>
-<ds:datastoreItem xmlns:ds="http://schemas.openxmlformats.org/officeDocument/2006/customXml" ds:itemID="{E7D1AD7F-F38E-FF4E-97E5-5CBDB843EBCF}">
+<ds:datastoreItem xmlns:ds="http://schemas.openxmlformats.org/officeDocument/2006/customXml" ds:itemID="{D201CCF1-0C4A-5A4E-AE2D-E786120D7856}">
   <ds:schemaRefs>
     <ds:schemaRef ds:uri="http://schemas.openxmlformats.org/officeDocument/2006/bibliography"/>
   </ds:schemaRefs>

</xml_diff>